<commit_message>
Insertar imagen en un marcador
</commit_message>
<xml_diff>
--- a/open_xml/openXmlTemplate.docx
+++ b/open_xml/openXmlTemplate.docx
@@ -7,8 +7,13 @@
         <w:pStyle w:val="Ttulo1"/>
       </w:pPr>
       <w:r>
-        <w:t>Ejemplo de Uso de OpenXml</w:t>
-      </w:r>
+        <w:t xml:space="preserve">Ejemplo de Uso de </w:t>
+      </w:r>
+      <w:proofErr w:type="spellStart"/>
+      <w:r>
+        <w:t>OpenXml</w:t>
+      </w:r>
+      <w:proofErr w:type="spellEnd"/>
     </w:p>
     <w:p/>
     <w:p>
@@ -27,10 +32,12 @@
         <w:t xml:space="preserve">Fecha: </w:t>
       </w:r>
       <w:bookmarkStart w:id="0" w:name="dia"/>
+      <w:proofErr w:type="spellStart"/>
       <w:r>
         <w:t>dia</w:t>
       </w:r>
       <w:bookmarkEnd w:id="0"/>
+      <w:proofErr w:type="spellEnd"/>
       <w:r>
         <w:t xml:space="preserve"> de </w:t>
       </w:r>
@@ -43,10 +50,12 @@
         <w:t xml:space="preserve"> de </w:t>
       </w:r>
       <w:bookmarkStart w:id="2" w:name="anho"/>
+      <w:proofErr w:type="spellStart"/>
       <w:r>
         <w:t>anho</w:t>
       </w:r>
       <w:bookmarkEnd w:id="2"/>
+      <w:proofErr w:type="spellEnd"/>
     </w:p>
     <w:p>
       <w:r>
@@ -471,9 +480,11 @@
             <w:tcW w:w="4414" w:type="dxa"/>
           </w:tcPr>
           <w:p>
+            <w:proofErr w:type="spellStart"/>
             <w:r>
               <w:t>DatoErroneo</w:t>
             </w:r>
+            <w:proofErr w:type="spellEnd"/>
           </w:p>
         </w:tc>
         <w:tc>
@@ -547,7 +558,21 @@
       </w:tr>
     </w:tbl>
     <w:p/>
-    <w:p/>
+    <w:p>
+      <w:pPr>
+        <w:pStyle w:val="Ttulo2"/>
+      </w:pPr>
+      <w:r>
+        <w:t>Insertar una imagen en un marcador</w:t>
+      </w:r>
+    </w:p>
+    <w:p>
+      <w:bookmarkStart w:id="5" w:name="imagen"/>
+      <w:r>
+        <w:t>imagen</w:t>
+      </w:r>
+      <w:bookmarkEnd w:id="5"/>
+    </w:p>
     <w:sectPr>
       <w:headerReference w:type="default" r:id="rId6"/>
       <w:pgSz w:w="12240" w:h="15840"/>
@@ -616,11 +641,11 @@
       <w:pStyle w:val="Encabezado"/>
       <w:jc w:val="right"/>
     </w:pPr>
-    <w:bookmarkStart w:id="5" w:name="consecutivo"/>
+    <w:bookmarkStart w:id="6" w:name="consecutivo"/>
     <w:r>
       <w:t>consecutivo</w:t>
     </w:r>
-    <w:bookmarkEnd w:id="5"/>
+    <w:bookmarkEnd w:id="6"/>
   </w:p>
 </w:hdr>
 </file>

</xml_diff>